<commit_message>
Alles ausser Ausblick reviewt
</commit_message>
<xml_diff>
--- a/Abgabe/Technischer_Bericht.docx
+++ b/Abgabe/Technischer_Bericht.docx
@@ -3307,7 +3307,7 @@
           <v:shape id="_x0000_i1025" type="#_x0000_t75" style="width:434.1pt;height:614.75pt" o:ole="">
             <v:imagedata r:id="rId13" o:title=""/>
           </v:shape>
-          <o:OLEObject Type="Embed" ProgID="AcroExch.Document.7" ShapeID="_x0000_i1025" DrawAspect="Content" ObjectID="_1417523603" r:id="rId14"/>
+          <o:OLEObject Type="Embed" ProgID="AcroExch.Document.7" ShapeID="_x0000_i1025" DrawAspect="Content" ObjectID="_1417526498" r:id="rId14"/>
         </w:object>
       </w:r>
       <w:r>
@@ -8025,7 +8025,13 @@
         <w:pStyle w:val="Textkrper"/>
       </w:pPr>
       <w:r>
-        <w:t>Wir ordnen die Gesten in Datengruppen ein. Die Datengruppen beschreiben, welche Daten(Skelett-Punkte) in die B</w:t>
+        <w:t>Wir ordnen die Gesten in Datengruppen ein. Die Datengruppen beschreiben, welche Daten</w:t>
+      </w:r>
+      <w:r>
+        <w:t xml:space="preserve"> </w:t>
+      </w:r>
+      <w:r>
+        <w:t>(Skelett-Punkte) in die B</w:t>
       </w:r>
       <w:r>
         <w:t>e</w:t>
@@ -17155,27 +17161,106 @@
       <w:r>
         <w:t xml:space="preserve"> viel Zeit benötigt und </w:t>
       </w:r>
+      <w:r>
+        <w:t>a</w:t>
+      </w:r>
+      <w:r>
+        <w:t>pplikation</w:t>
+      </w:r>
+      <w:r>
+        <w:t>s</w:t>
+      </w:r>
+      <w:r>
+        <w:t>spezifisch durchgeführt werden sollte. Das kon</w:t>
+      </w:r>
+      <w:r>
+        <w:t>n</w:t>
+      </w:r>
+      <w:r>
+        <w:t>ten wir im beschränkten Rahmen unserer Arbeit nicht machen.</w:t>
+      </w:r>
+    </w:p>
+    <w:p>
+      <w:pPr>
+        <w:pStyle w:val="Textkrper"/>
+      </w:pPr>
+      <w:r>
+        <w:t>Wir haben gesehen, dass es eigentlich zwei Haupt-Teile beim Testen gibt (Software-Test mal ausgeschlossen):</w:t>
+      </w:r>
+    </w:p>
+    <w:p>
+      <w:pPr>
+        <w:pStyle w:val="Textkrper"/>
+        <w:rPr>
+          <w:rStyle w:val="Hervorhebung"/>
+        </w:rPr>
+      </w:pPr>
+      <w:r>
+        <w:rPr>
+          <w:rStyle w:val="Hervorhebung"/>
+        </w:rPr>
+        <w:t>Allgemeine Tests</w:t>
+      </w:r>
+    </w:p>
+    <w:p>
+      <w:pPr>
+        <w:pStyle w:val="Textkrper"/>
+      </w:pPr>
+      <w:r>
+        <w:t xml:space="preserve">Dazu gehört das </w:t>
+      </w:r>
+      <w:r>
+        <w:t>Anpassen von Konstanten bezüglich Erkennung und Verarbeitung der Skelette</w:t>
+      </w:r>
+      <w:r>
+        <w:t xml:space="preserve">. Zum Beispiel sind das die Berechnungen in der ausgelagerten Mathematik-Library welche die Koordinaten zu </w:t>
+      </w:r>
       <w:proofErr w:type="spellStart"/>
       <w:r>
-        <w:t>Applikationspezifisch</w:t>
+        <w:rPr>
+          <w:i/>
+        </w:rPr>
+        <w:t>Directions</w:t>
       </w:r>
       <w:proofErr w:type="spellEnd"/>
       <w:r>
-        <w:t xml:space="preserve"> durchgeführt werden sollte. Das kon</w:t>
-      </w:r>
-      <w:r>
-        <w:t>n</w:t>
-      </w:r>
-      <w:r>
-        <w:t>ten wir im beschränkten Rahmen unserer Arbeit nicht machen.</w:t>
+        <w:t xml:space="preserve"> </w:t>
+      </w:r>
+      <w:proofErr w:type="spellStart"/>
+      <w:r>
+        <w:t>mappt</w:t>
+      </w:r>
+      <w:proofErr w:type="spellEnd"/>
+      <w:r>
+        <w:t xml:space="preserve">, die Zeit für das </w:t>
+      </w:r>
+      <w:proofErr w:type="spellStart"/>
+      <w:r>
+        <w:t>Cachen</w:t>
+      </w:r>
+      <w:proofErr w:type="spellEnd"/>
+      <w:r>
+        <w:t xml:space="preserve"> von verschwundenen Personen oder der Abstand bei welchem ein neues Skelett einer ähnlichen Person zug</w:t>
+      </w:r>
+      <w:r>
+        <w:t>e</w:t>
+      </w:r>
+      <w:r>
+        <w:t>wiesen wird.</w:t>
       </w:r>
     </w:p>
     <w:p>
       <w:pPr>
         <w:pStyle w:val="Textkrper"/>
-      </w:pPr>
-      <w:r>
-        <w:t>Wir haben gesehen, dass es eigentlich zwei Haupt-Teile beim Testen gibt (Software-Test mal ausgeschlossen):</w:t>
+        <w:rPr>
+          <w:rStyle w:val="Hervorhebung"/>
+        </w:rPr>
+      </w:pPr>
+      <w:r>
+        <w:rPr>
+          <w:rStyle w:val="Hervorhebung"/>
+        </w:rPr>
+        <w:t>Applikationsspezifische Tests</w:t>
       </w:r>
     </w:p>
     <w:p>
@@ -17183,21 +17268,13 @@
         <w:pStyle w:val="Textkrper"/>
       </w:pPr>
       <w:r>
-        <w:t>Allgemeine Tests: Anpassen von Konstanten bezüglich Erkennung und Verarbeitung der Skelette und der Berechnungen.</w:t>
-      </w:r>
-    </w:p>
-    <w:p>
-      <w:pPr>
-        <w:pStyle w:val="Textkrper"/>
-      </w:pPr>
-      <w:r>
-        <w:t>Applikationsspezifische Tests: Anpassen von gewissen Konstanten und zur Hauptsache die Verfeinerung der Zusatzbedi</w:t>
-      </w:r>
-      <w:r>
-        <w:t>n</w:t>
-      </w:r>
-      <w:r>
-        <w:t>gungen der Gesten.</w:t>
+        <w:t>Für den Anwendungsprototyp mussten Konstanten zur Verfeinerung der Gesten angepasst werden. Es ist vorstellbar, dass ein GUI eigene Anforderungen an Gesten stellt. Diese sollten in Zukunft parametrisierbar sein. Vorerst besteht diese Konfiguration aus der Anpassung der Konstanten direkt im jeweiligen Gesten</w:t>
+      </w:r>
+      <w:r>
+        <w:t>-Programm</w:t>
+      </w:r>
+      <w:r>
+        <w:t>code.</w:t>
       </w:r>
     </w:p>
     <w:p>
@@ -17284,6 +17361,17 @@
       <w:r>
         <w:t>Wir haben Versuche gemacht in kompletter Dunkelheit und mit (indirektem) Sonnenlicht. Dadurch wurde die Erkennung aber nicht merklich verschlechtert oder verbessert.</w:t>
       </w:r>
+      <w:r>
+        <w:t xml:space="preserve"> Der Infrarot-Laser der </w:t>
+      </w:r>
+      <w:proofErr w:type="spellStart"/>
+      <w:r>
+        <w:t>Kinect</w:t>
+      </w:r>
+      <w:proofErr w:type="spellEnd"/>
+      <w:r>
+        <w:t xml:space="preserve"> scheint sich von Lichtverhältnissen nicht beeindrucken zu lassen.</w:t>
+      </w:r>
     </w:p>
     <w:p>
       <w:pPr>
@@ -17312,7 +17400,13 @@
       </w:r>
       <w:proofErr w:type="spellEnd"/>
       <w:r>
-        <w:t xml:space="preserve"> können wir Daten, die Wahrscheinlich gestört sind durch eine Erschütterung, ignorieren.</w:t>
+        <w:t xml:space="preserve"> können wir Daten, die </w:t>
+      </w:r>
+      <w:r>
+        <w:t>w</w:t>
+      </w:r>
+      <w:r>
+        <w:t>ahrscheinlich gestört sind durch eine Erschütterung, ignorieren.</w:t>
       </w:r>
     </w:p>
     <w:p>
@@ -17334,7 +17428,13 @@
         <w:pStyle w:val="Textkrper"/>
       </w:pPr>
       <w:r>
-        <w:t>Diese Störeinflüsse konnten wir in unserer Arbeit nicht analysieren.</w:t>
+        <w:t xml:space="preserve">Diese Störeinflüsse konnten wir in unserer Arbeit </w:t>
+      </w:r>
+      <w:r>
+        <w:t xml:space="preserve">mangels Zeit und Infrastruktur </w:t>
+      </w:r>
+      <w:r>
+        <w:t>nicht analysieren.</w:t>
       </w:r>
     </w:p>
     <w:p>
@@ -17354,37 +17454,268 @@
       </w:r>
       <w:proofErr w:type="spellStart"/>
       <w:r>
+        <w:t>Kinec</w:t>
+      </w:r>
+      <w:r>
+        <w:t>t</w:t>
+      </w:r>
+      <w:proofErr w:type="spellEnd"/>
+      <w:r>
+        <w:t xml:space="preserve"> liefert schon sehr genau sind. Sie haben eine</w:t>
+      </w:r>
+      <w:r>
+        <w:t xml:space="preserve"> Standardabweichung von wenigen Zentimetern </w:t>
+      </w:r>
+      <w:r>
+        <w:t>und damit</w:t>
+      </w:r>
+      <w:r>
+        <w:t xml:space="preserve"> gut erkennba</w:t>
+      </w:r>
+      <w:r>
+        <w:t>re Punkte</w:t>
+      </w:r>
+      <w:r>
+        <w:t>. Diese Punkte h</w:t>
+      </w:r>
+      <w:r>
+        <w:t>a</w:t>
+      </w:r>
+      <w:r>
+        <w:t xml:space="preserve">ben wir dann auch für die </w:t>
+      </w:r>
+      <w:proofErr w:type="spellStart"/>
+      <w:r>
+        <w:t>Gestenerkennung</w:t>
+      </w:r>
+      <w:proofErr w:type="spellEnd"/>
+      <w:r>
+        <w:t xml:space="preserve"> verwendet. Falls es unpassende Werte gab, waren das jeweils einzelne We</w:t>
+      </w:r>
+      <w:r>
+        <w:t>r</w:t>
+      </w:r>
+      <w:r>
+        <w:t>te, die wir in unseren gefilterten Funktionen</w:t>
+      </w:r>
+      <w:r>
+        <w:t xml:space="preserve"> (per Median)</w:t>
+      </w:r>
+      <w:r>
+        <w:t xml:space="preserve"> entfernen.</w:t>
+      </w:r>
+    </w:p>
+    <w:p>
+      <w:pPr>
+        <w:rPr>
+          <w:b/>
+          <w:sz w:val="24"/>
+          <w:lang w:val="de-CH"/>
+        </w:rPr>
+      </w:pPr>
+      <w:bookmarkStart w:id="79" w:name="_Toc343775073"/>
+      <w:r>
+        <w:br w:type="page"/>
+      </w:r>
+    </w:p>
+    <w:p>
+      <w:pPr>
+        <w:pStyle w:val="berschrift2"/>
+      </w:pPr>
+      <w:r>
+        <w:lastRenderedPageBreak/>
+        <w:t>Software - Allgemein</w:t>
+      </w:r>
+      <w:bookmarkEnd w:id="79"/>
+    </w:p>
+    <w:p>
+      <w:pPr>
+        <w:pStyle w:val="Textkrper"/>
+      </w:pPr>
+      <w:r>
+        <w:t>Hier werden nur Punkte aufgeführt, die bei den Problemen und Beschreibung der Architektur nicht erwähnt wurden.</w:t>
+      </w:r>
+    </w:p>
+    <w:p>
+      <w:pPr>
+        <w:pStyle w:val="berschrift3"/>
+      </w:pPr>
+      <w:proofErr w:type="spellStart"/>
+      <w:r>
         <w:t>Kinect</w:t>
       </w:r>
       <w:proofErr w:type="spellEnd"/>
       <w:r>
-        <w:t xml:space="preserve"> liefert schon sehr genau sind mit einer Standardabweichung von wenigen Zentimetern bei gut erkennbaren Punkten. Diese Punkte haben wir dann auch für die </w:t>
+        <w:t xml:space="preserve"> Framework</w:t>
+      </w:r>
+    </w:p>
+    <w:p>
+      <w:pPr>
+        <w:pStyle w:val="Textkrper"/>
+      </w:pPr>
+      <w:r>
+        <w:t xml:space="preserve">Der </w:t>
       </w:r>
       <w:proofErr w:type="spellStart"/>
       <w:r>
-        <w:t>Gestenerkennung</w:t>
+        <w:rPr>
+          <w:i/>
+        </w:rPr>
+        <w:t>SkeletonReady</w:t>
       </w:r>
       <w:proofErr w:type="spellEnd"/>
       <w:r>
-        <w:t xml:space="preserve"> verwendet. Falls es unpassende Werte gab, waren das jeweils einzelne Werte, die wir in unseren gefilterten Funktionen entfernen.</w:t>
-      </w:r>
-    </w:p>
-    <w:p>
-      <w:pPr>
-        <w:pStyle w:val="berschrift2"/>
-      </w:pPr>
-      <w:bookmarkStart w:id="79" w:name="_Toc343775073"/>
-      <w:r>
-        <w:t>Software - Allgemein</w:t>
-      </w:r>
-      <w:bookmarkEnd w:id="79"/>
+        <w:t>-</w:t>
+      </w:r>
+      <w:r>
+        <w:t>Event liefert uns jeweils die neuen Skeletons</w:t>
+      </w:r>
+      <w:r>
+        <w:t>.</w:t>
+      </w:r>
+      <w:r>
+        <w:t xml:space="preserve"> </w:t>
+      </w:r>
+      <w:r>
+        <w:t>W</w:t>
+      </w:r>
+      <w:r>
+        <w:t>enn bei der Erkennung die CPU gerade ausgelastet ist, sind d</w:t>
+      </w:r>
+      <w:r>
+        <w:t>essen</w:t>
+      </w:r>
+      <w:r>
+        <w:t xml:space="preserve"> Skeletons </w:t>
+      </w:r>
+      <w:r>
+        <w:rPr>
+          <w:i/>
+        </w:rPr>
+        <w:t>NULL</w:t>
+      </w:r>
+      <w:r>
+        <w:t xml:space="preserve">. </w:t>
+      </w:r>
+      <w:r>
+        <w:t>Man muss deshalb darauf achten, dass das Framework genug Rechenleistung zur Verf</w:t>
+      </w:r>
+      <w:r>
+        <w:t>ü</w:t>
+      </w:r>
+      <w:r>
+        <w:t xml:space="preserve">gung hat. </w:t>
+      </w:r>
+      <w:r>
+        <w:t xml:space="preserve">Zudem müssen </w:t>
+      </w:r>
+      <w:r>
+        <w:t xml:space="preserve">erhaltene </w:t>
+      </w:r>
+      <w:proofErr w:type="spellStart"/>
+      <w:r>
+        <w:rPr>
+          <w:i/>
+        </w:rPr>
+        <w:t>SkeletonFrames</w:t>
+      </w:r>
+      <w:proofErr w:type="spellEnd"/>
+      <w:r>
+        <w:t xml:space="preserve"> nach Verwendung verworfen werden, da es</w:t>
+      </w:r>
+      <w:r>
+        <w:t xml:space="preserve"> sonst</w:t>
+      </w:r>
+      <w:r>
+        <w:t xml:space="preserve"> zu einem </w:t>
+      </w:r>
+      <w:r>
+        <w:t>Spe</w:t>
+      </w:r>
+      <w:r>
+        <w:t>i</w:t>
+      </w:r>
+      <w:r>
+        <w:t>cherleck</w:t>
+      </w:r>
+      <w:r>
+        <w:t xml:space="preserve"> kommen kann.</w:t>
+      </w:r>
+    </w:p>
+    <w:p>
+      <w:pPr>
+        <w:pStyle w:val="berschrift3"/>
+      </w:pPr>
+      <w:r>
+        <w:t>Zeitmessung</w:t>
+      </w:r>
     </w:p>
     <w:p>
       <w:pPr>
         <w:pStyle w:val="Textkrper"/>
       </w:pPr>
-      <w:r>
-        <w:t>Hier werden nur Punkte aufgeführt, die bei den Problemen und Beschreibung der Architektur nicht erwähnt wurden.</w:t>
+      <w:proofErr w:type="spellStart"/>
+      <w:r>
+        <w:t>Timestamps</w:t>
+      </w:r>
+      <w:proofErr w:type="spellEnd"/>
+      <w:r>
+        <w:t xml:space="preserve"> für eine Sortierung oder Zeitmessung einzufügen ist keine gu</w:t>
+      </w:r>
+      <w:r>
+        <w:t>te Idee, da diese durch das CPU-</w:t>
+      </w:r>
+      <w:proofErr w:type="spellStart"/>
+      <w:r>
+        <w:t>S</w:t>
+      </w:r>
+      <w:r>
+        <w:t>cheduling</w:t>
+      </w:r>
+      <w:proofErr w:type="spellEnd"/>
+      <w:r>
+        <w:t xml:space="preserve"> ve</w:t>
+      </w:r>
+      <w:r>
+        <w:t>r</w:t>
+      </w:r>
+      <w:r>
+        <w:t>fälscht oder schlimmstenfalls identisch sein können.</w:t>
+      </w:r>
+      <w:r>
+        <w:t xml:space="preserve"> Da unsere Caching-Strategie vorwiegend auf </w:t>
+      </w:r>
+      <w:proofErr w:type="spellStart"/>
+      <w:r>
+        <w:t>Hashmaps</w:t>
+      </w:r>
+      <w:proofErr w:type="spellEnd"/>
+      <w:r>
+        <w:t xml:space="preserve"> basierte, wurden uns diese </w:t>
+      </w:r>
+      <w:proofErr w:type="spellStart"/>
+      <w:r>
+        <w:t>Timestamps</w:t>
+      </w:r>
+      <w:proofErr w:type="spellEnd"/>
+      <w:r>
+        <w:t xml:space="preserve"> zum Verhängnis. Umgangen wurde dieses Problem mit dem Verwenden der </w:t>
+      </w:r>
+      <w:proofErr w:type="spellStart"/>
+      <w:r>
+        <w:t>Kinect-Timestamps</w:t>
+      </w:r>
+      <w:proofErr w:type="spellEnd"/>
+      <w:r>
+        <w:t xml:space="preserve"> als </w:t>
+      </w:r>
+      <w:proofErr w:type="spellStart"/>
+      <w:r>
+        <w:t>Hashes</w:t>
+      </w:r>
+      <w:proofErr w:type="spellEnd"/>
+      <w:r>
+        <w:t>. Diese sind genau und diskret.</w:t>
       </w:r>
     </w:p>
     <w:p>
@@ -17393,11 +17724,263 @@
       </w:pPr>
       <w:proofErr w:type="spellStart"/>
       <w:r>
+        <w:t>Directions</w:t>
+      </w:r>
+      <w:proofErr w:type="spellEnd"/>
+    </w:p>
+    <w:p>
+      <w:pPr>
+        <w:pStyle w:val="Textkrper"/>
+      </w:pPr>
+      <w:r>
+        <w:t xml:space="preserve">Die Verwendung des </w:t>
+      </w:r>
+      <w:proofErr w:type="spellStart"/>
+      <w:r>
+        <w:t>Enums</w:t>
+      </w:r>
+      <w:proofErr w:type="spellEnd"/>
+      <w:r>
+        <w:t xml:space="preserve"> </w:t>
+      </w:r>
+      <w:proofErr w:type="spellStart"/>
+      <w:r>
+        <w:rPr>
+          <w:i/>
+        </w:rPr>
+        <w:t>Directions</w:t>
+      </w:r>
+      <w:proofErr w:type="spellEnd"/>
+      <w:r>
+        <w:t xml:space="preserve"> mit sieben Bewegungsrichtungen hat sich bewährt, obwohl es auf den ersten Blick etwas ungenau scheint. </w:t>
+      </w:r>
+      <w:r>
+        <w:t>In der Praxis kam raus, dass die Richtungen absolut genügen um Gesten ziemlich genau zu e</w:t>
+      </w:r>
+      <w:r>
+        <w:t>r</w:t>
+      </w:r>
+      <w:r>
+        <w:t>kennen. Im weiteren vereinfacht es die Arbeit desjenigen der eine neue Geste implementieren will erheblich.</w:t>
+      </w:r>
+    </w:p>
+    <w:p>
+      <w:pPr>
+        <w:pStyle w:val="Textkrper"/>
+      </w:pPr>
+      <w:r>
+        <w:t>Durch den Faktor, dass wir zu jeder Achse eine Bewegung detektieren bieten sich viele Kombin</w:t>
+      </w:r>
+      <w:r>
+        <w:t>a</w:t>
+      </w:r>
+      <w:r>
+        <w:t xml:space="preserve">tionsmöglichkeiten und es erhöht die Lesbarkeit des Codes stark. Auch </w:t>
+      </w:r>
+      <w:proofErr w:type="spellStart"/>
+      <w:r>
+        <w:t>Direction.None</w:t>
+      </w:r>
+      <w:proofErr w:type="spellEnd"/>
+      <w:r>
+        <w:t>, was sich auch durch eine leere Liste äussern würde, ve</w:t>
+      </w:r>
+      <w:r>
+        <w:t>r</w:t>
+      </w:r>
+      <w:r>
+        <w:t>einfacht die Lesbarkeit des Codes.</w:t>
+      </w:r>
+    </w:p>
+    <w:p>
+      <w:pPr>
+        <w:pStyle w:val="berschrift3"/>
+      </w:pPr>
+      <w:r>
+        <w:t>Interfaces</w:t>
+      </w:r>
+    </w:p>
+    <w:p>
+      <w:pPr>
+        <w:pStyle w:val="Textkrper"/>
+      </w:pPr>
+      <w:r>
+        <w:t>Um ein korrektes Interface in C# abzubilden muss man ein Interface schreiben und eine abstrakte Klasse um eine gewisse Grundfunktionalität zu implementieren. Da wir mehrere Abstrakte Klassen haben, die sogar von anderen ebenfalls Ab</w:t>
+      </w:r>
+      <w:r>
+        <w:t>s</w:t>
+      </w:r>
+      <w:r>
+        <w:t xml:space="preserve">trakten Klassen erben, haben wir uns entschieden, dass die Verständlichkeit besser ist, wenn wir keine Interfaces </w:t>
+      </w:r>
+      <w:r>
+        <w:t>benu</w:t>
+      </w:r>
+      <w:r>
+        <w:t>t</w:t>
+      </w:r>
+      <w:r>
+        <w:t>zen. Bei einem Codereview von C#-Entwicklern wurde dies kritisiert.</w:t>
+      </w:r>
+    </w:p>
+    <w:p>
+      <w:pPr>
+        <w:pStyle w:val="berschrift3"/>
+      </w:pPr>
+      <w:r>
+        <w:t>Zeitmessung in der .NET-Umgebung</w:t>
+      </w:r>
+    </w:p>
+    <w:p>
+      <w:pPr>
+        <w:pStyle w:val="Textkrper"/>
+      </w:pPr>
+      <w:r>
+        <w:t>Für die Zeitmessung in .NET gibt es verschiedene Möglichkeiten:</w:t>
+      </w:r>
+    </w:p>
+    <w:p>
+      <w:pPr>
+        <w:pStyle w:val="Textkrper"/>
+        <w:ind w:left="2977" w:hanging="2977"/>
+      </w:pPr>
+      <w:proofErr w:type="spellStart"/>
+      <w:r>
+        <w:rPr>
+          <w:rStyle w:val="CodeZchn"/>
+        </w:rPr>
+        <w:t>DateTime.Now.Milliseconds</w:t>
+      </w:r>
+      <w:proofErr w:type="spellEnd"/>
+      <w:r>
+        <w:t xml:space="preserve">: </w:t>
+      </w:r>
+      <w:r>
+        <w:tab/>
+      </w:r>
+      <w:r>
+        <w:t>Gibt die Millisekunden der aktuellen Sekunde aus, d.h. nur Werte zwischen 0 und 999, d</w:t>
+      </w:r>
+      <w:r>
+        <w:t>a</w:t>
+      </w:r>
+      <w:r>
+        <w:t>mit ist keine sinnvolle Zeitmessung möglich.</w:t>
+      </w:r>
+    </w:p>
+    <w:p>
+      <w:pPr>
+        <w:pStyle w:val="Textkrper"/>
+        <w:ind w:left="2977" w:hanging="2977"/>
+      </w:pPr>
+      <w:proofErr w:type="spellStart"/>
+      <w:r>
+        <w:rPr>
+          <w:rStyle w:val="CodeZchn"/>
+        </w:rPr>
+        <w:t>DateTime.Now.Ticks</w:t>
+      </w:r>
+      <w:proofErr w:type="spellEnd"/>
+      <w:r>
+        <w:t xml:space="preserve">: </w:t>
+      </w:r>
+      <w:r>
+        <w:tab/>
+      </w:r>
+      <w:r>
+        <w:t>Gemäss MSDN di</w:t>
+      </w:r>
+      <w:r>
+        <w:t>e Anzahl Millisekunden seit Systemstart * 10. – sie sind aber alles andere als g</w:t>
+      </w:r>
+      <w:r>
+        <w:t>e</w:t>
+      </w:r>
+      <w:r>
+        <w:t>nau somit auch unbrauchbar.</w:t>
+      </w:r>
+    </w:p>
+    <w:p>
+      <w:pPr>
+        <w:pStyle w:val="Textkrper"/>
+        <w:rPr>
+          <w:rStyle w:val="Hervorhebung"/>
+        </w:rPr>
+      </w:pPr>
+      <w:r>
+        <w:rPr>
+          <w:rStyle w:val="Hervorhebung"/>
+        </w:rPr>
+        <w:t xml:space="preserve">Lösung: </w:t>
+      </w:r>
+    </w:p>
+    <w:p>
+      <w:pPr>
+        <w:pStyle w:val="Textkrper"/>
+      </w:pPr>
+      <w:r>
+        <w:t xml:space="preserve">Man kann die </w:t>
+      </w:r>
+      <w:r>
+        <w:t xml:space="preserve">Zeitdifferenz in Millisekunden von </w:t>
+      </w:r>
+      <w:proofErr w:type="spellStart"/>
+      <w:r>
+        <w:t>DateTime.Now</w:t>
+      </w:r>
+      <w:proofErr w:type="spellEnd"/>
+      <w:r>
+        <w:t xml:space="preserve"> und dem 1. Jan. 1970 in Millisekunden</w:t>
+      </w:r>
+      <w:r>
+        <w:t xml:space="preserve"> </w:t>
+      </w:r>
+      <w:r>
+        <w:t>für Timeouts</w:t>
+      </w:r>
+      <w:r>
+        <w:t xml:space="preserve"> verwenden</w:t>
+      </w:r>
+      <w:r>
+        <w:t xml:space="preserve">. Durch das </w:t>
+      </w:r>
+      <w:proofErr w:type="spellStart"/>
+      <w:r>
+        <w:t>Scheduling</w:t>
+      </w:r>
+      <w:proofErr w:type="spellEnd"/>
+      <w:r>
+        <w:t xml:space="preserve"> des CPU taugt diese Methode aber nicht für die Geschwindigkeitsberechnung der Sk</w:t>
+      </w:r>
+      <w:r>
+        <w:t>e</w:t>
+      </w:r>
+      <w:r>
+        <w:t xml:space="preserve">lette. Für diese haben wir den von der </w:t>
+      </w:r>
+      <w:proofErr w:type="spellStart"/>
+      <w:r>
         <w:t>Kinect</w:t>
       </w:r>
       <w:proofErr w:type="spellEnd"/>
       <w:r>
-        <w:t xml:space="preserve"> Framework</w:t>
+        <w:t xml:space="preserve"> mitgelieferten </w:t>
+      </w:r>
+      <w:proofErr w:type="spellStart"/>
+      <w:r>
+        <w:t>Timestamp</w:t>
+      </w:r>
+      <w:proofErr w:type="spellEnd"/>
+      <w:r>
+        <w:t xml:space="preserve"> in den Skeletten gespeichert.</w:t>
+      </w:r>
+    </w:p>
+    <w:p>
+      <w:pPr>
+        <w:pStyle w:val="berschrift3"/>
+      </w:pPr>
+      <w:r>
+        <w:t>Anmeldung</w:t>
       </w:r>
     </w:p>
     <w:p>
@@ -17405,524 +17988,287 @@
         <w:pStyle w:val="Textkrper"/>
       </w:pPr>
       <w:r>
-        <w:t xml:space="preserve">Der </w:t>
+        <w:t xml:space="preserve">Die Anmelde-Geste ist bei uns Fix im Code verankert. Das ist eine Einschränkung in der Flexibilität, dafür vereinfacht es die Nutzung des Hohen Levels stark. </w:t>
+      </w:r>
+      <w:r>
+        <w:t>Weil</w:t>
+      </w:r>
+      <w:r>
+        <w:t xml:space="preserve"> unser Framework jedoch die Möglichkeit bietet, das Anmelden zu ignorieren und eigene Anmeldegesten zu verwenden, haben wir uns für diesen Ansatz entschieden.</w:t>
+      </w:r>
+    </w:p>
+    <w:p>
+      <w:pPr>
+        <w:pStyle w:val="berschrift3"/>
+      </w:pPr>
+      <w:r>
+        <w:t>Event-Triggers aus Subklassen</w:t>
+      </w:r>
+    </w:p>
+    <w:p>
+      <w:pPr>
+        <w:pStyle w:val="Textkrper"/>
+      </w:pPr>
+      <w:r>
+        <w:t xml:space="preserve">Events, aus Subklassen können nicht direkt aufgerufen werden, sondern müssen in der Subklasse von einer </w:t>
       </w:r>
       <w:proofErr w:type="spellStart"/>
       <w:r>
-        <w:t>SkeletonReady</w:t>
+        <w:t>protected</w:t>
       </w:r>
       <w:proofErr w:type="spellEnd"/>
       <w:r>
-        <w:t xml:space="preserve"> Event liefert uns jeweils die neuen Skeletons, wenn bei der Erkennung die CPU gerade ausgelastet ist, sind die Skeletons NULL. Zudem müssen </w:t>
+        <w:t xml:space="preserve"> Funktion gekapselt werden – in folgendem Stil: </w:t>
       </w:r>
       <w:proofErr w:type="spellStart"/>
       <w:r>
-        <w:t>SkeletonFrames</w:t>
+        <w:rPr>
+          <w:i/>
+        </w:rPr>
+        <w:t>fire</w:t>
+      </w:r>
+      <w:r>
+        <w:rPr>
+          <w:i/>
+        </w:rPr>
+        <w:t>Superc</w:t>
+      </w:r>
+      <w:r>
+        <w:rPr>
+          <w:i/>
+        </w:rPr>
+        <w:t>lassEvent</w:t>
       </w:r>
       <w:proofErr w:type="spellEnd"/>
       <w:r>
-        <w:t xml:space="preserve"> nach Verwendung verworfen werden, da es zu einem Memory-</w:t>
+        <w:rPr>
+          <w:i/>
+        </w:rPr>
+        <w:t>()</w:t>
+      </w:r>
+      <w:r>
+        <w:t>.</w:t>
+      </w:r>
+    </w:p>
+    <w:p>
+      <w:pPr>
+        <w:pStyle w:val="Textkrper"/>
+      </w:pPr>
+      <w:r>
+        <w:lastRenderedPageBreak/>
+        <w:t xml:space="preserve">Eine andere Möglichkeit besteht darin, die Events der Superklasse </w:t>
       </w:r>
       <w:proofErr w:type="spellStart"/>
       <w:r>
-        <w:t>Leak</w:t>
+        <w:t>virtual</w:t>
       </w:r>
       <w:proofErr w:type="spellEnd"/>
       <w:r>
-        <w:t xml:space="preserve"> kommen kann.</w:t>
+        <w:t xml:space="preserve"> zu deklarieren, und sie in der Subklasse zu überschreiben. Dies kann jedoch für den Benutzer zu Verwirrung führen.</w:t>
       </w:r>
     </w:p>
     <w:p>
       <w:pPr>
         <w:pStyle w:val="berschrift3"/>
       </w:pPr>
-      <w:r>
-        <w:lastRenderedPageBreak/>
-        <w:t>Zeitmessung</w:t>
+      <w:proofErr w:type="spellStart"/>
+      <w:r>
+        <w:t>GestureChecker-Statemachine</w:t>
+      </w:r>
+      <w:proofErr w:type="spellEnd"/>
+      <w:r>
+        <w:t>: Timeouts</w:t>
       </w:r>
     </w:p>
     <w:p>
       <w:pPr>
         <w:pStyle w:val="Textkrper"/>
       </w:pPr>
+      <w:r>
+        <w:t xml:space="preserve">In einem späten Codereview kam raus, dass das Eventbasierte Design und die damit verbundene Flexibilität der </w:t>
+      </w:r>
       <w:proofErr w:type="spellStart"/>
       <w:r>
-        <w:t>Timestamps</w:t>
+        <w:t>Impl</w:t>
+      </w:r>
+      <w:r>
+        <w:t>e</w:t>
+      </w:r>
+      <w:r>
+        <w:t>mentation</w:t>
       </w:r>
       <w:proofErr w:type="spellEnd"/>
       <w:r>
-        <w:t xml:space="preserve"> für eine Sortierung oder Zeitmessung einzufügen ist keine gute Idee, da diese durch das CPU </w:t>
+        <w:t xml:space="preserve"> von eigenen Gesten Probleme in der Zeitmessung mit sich brachten. Timeouts wurden nur erkannt, wenn die laufenden </w:t>
       </w:r>
       <w:proofErr w:type="spellStart"/>
       <w:r>
-        <w:t>scheduling</w:t>
+        <w:t>Conditions</w:t>
       </w:r>
       <w:proofErr w:type="spellEnd"/>
       <w:r>
-        <w:t xml:space="preserve"> verfälscht oder schlimmstenfalls identisch sein können.</w:t>
-      </w:r>
-    </w:p>
-    <w:p>
-      <w:pPr>
-        <w:pStyle w:val="berschrift3"/>
-      </w:pPr>
+        <w:t xml:space="preserve"> die Ausführung der Check-Methode mit </w:t>
+      </w:r>
       <w:proofErr w:type="spellStart"/>
       <w:r>
-        <w:t>Directions</w:t>
+        <w:t>Success</w:t>
       </w:r>
       <w:proofErr w:type="spellEnd"/>
+      <w:r>
+        <w:t xml:space="preserve"> oder </w:t>
+      </w:r>
+      <w:proofErr w:type="spellStart"/>
+      <w:r>
+        <w:t>Failed</w:t>
+      </w:r>
+      <w:proofErr w:type="spellEnd"/>
+      <w:r>
+        <w:t xml:space="preserve"> quittiert haben. Da der Aufruf dieser EventHandler jedoch in der Freiheit des </w:t>
+      </w:r>
+      <w:proofErr w:type="spellStart"/>
+      <w:r>
+        <w:t>Implementierers</w:t>
+      </w:r>
+      <w:proofErr w:type="spellEnd"/>
+      <w:r>
+        <w:t xml:space="preserve"> liegt, kann es vorkommen, dass ein Defekt im </w:t>
+      </w:r>
+      <w:proofErr w:type="spellStart"/>
+      <w:r>
+        <w:t>Gestenerke</w:t>
+      </w:r>
+      <w:r>
+        <w:t>n</w:t>
+      </w:r>
+      <w:r>
+        <w:t>nungscode</w:t>
+      </w:r>
+      <w:proofErr w:type="spellEnd"/>
+      <w:r>
+        <w:t xml:space="preserve"> verursacht, dass eine Geste ewig läuft und doch keinen Timeout signalisiert. Es wurde diskutiert, ob die Zei</w:t>
+      </w:r>
+      <w:r>
+        <w:t>t</w:t>
+      </w:r>
+      <w:r>
+        <w:t xml:space="preserve">behandlung an die </w:t>
+      </w:r>
+      <w:proofErr w:type="spellStart"/>
+      <w:r>
+        <w:t>Condition</w:t>
+      </w:r>
+      <w:proofErr w:type="spellEnd"/>
+      <w:r>
+        <w:t xml:space="preserve"> übergeben werden soll. Aufgrund der Überlegung, dass die Zeit Sache des </w:t>
+      </w:r>
+      <w:proofErr w:type="spellStart"/>
+      <w:r>
+        <w:t>GestureCheckers</w:t>
+      </w:r>
+      <w:proofErr w:type="spellEnd"/>
+      <w:r>
+        <w:t xml:space="preserve"> ist, wurde ein weiterer Event „</w:t>
+      </w:r>
+      <w:proofErr w:type="spellStart"/>
+      <w:r>
+        <w:t>OnCheck</w:t>
+      </w:r>
+      <w:proofErr w:type="spellEnd"/>
+      <w:r>
+        <w:t xml:space="preserve">“ für die </w:t>
+      </w:r>
+      <w:proofErr w:type="spellStart"/>
+      <w:r>
+        <w:t>Conditions</w:t>
+      </w:r>
+      <w:proofErr w:type="spellEnd"/>
+      <w:r>
+        <w:t xml:space="preserve"> eingeführt. Jener signalisiert, dass ein </w:t>
+      </w:r>
+      <w:proofErr w:type="spellStart"/>
+      <w:r>
+        <w:t>Gestenteil</w:t>
+      </w:r>
+      <w:proofErr w:type="spellEnd"/>
+      <w:r>
+        <w:t xml:space="preserve"> überprüft wurde und sagt nichts darüber aus, ob er erfolgreich war oder nicht. Der </w:t>
+      </w:r>
+      <w:proofErr w:type="spellStart"/>
+      <w:r>
+        <w:t>GestureChecker</w:t>
+      </w:r>
+      <w:proofErr w:type="spellEnd"/>
+      <w:r>
+        <w:t xml:space="preserve"> hört nun auf diesen Event und benutzt ihn zur Überprüfung ob die Geste noch in der vorgegebenen Zeit liegt.</w:t>
+      </w:r>
     </w:p>
     <w:p>
       <w:pPr>
         <w:pStyle w:val="Textkrper"/>
       </w:pPr>
       <w:r>
-        <w:t xml:space="preserve">Die Verwendung des </w:t>
+        <w:t xml:space="preserve">Bei der jetzigen Architektur wäre die Unterscheidung zwischen </w:t>
       </w:r>
       <w:proofErr w:type="spellStart"/>
       <w:r>
-        <w:t>Enums</w:t>
+        <w:t>Condition</w:t>
       </w:r>
       <w:proofErr w:type="spellEnd"/>
       <w:r>
-        <w:t xml:space="preserve"> </w:t>
+        <w:t xml:space="preserve"> und </w:t>
       </w:r>
       <w:proofErr w:type="spellStart"/>
       <w:r>
-        <w:t>Directions</w:t>
+        <w:t>DynamicCondition</w:t>
       </w:r>
       <w:proofErr w:type="spellEnd"/>
       <w:r>
-        <w:t xml:space="preserve"> mit sieben Bewegungsrichtungen hat sich bewährt, obwohl es auf den ersten Blick etwas ungenau scheint. Durch den Faktor, dass wir zu jeder Achse eine Bewegung detektieren bieten sich viele Kombinationsmöglichkeiten und es erhöht die Lesbarkeit des Codes stark. Auch </w:t>
+        <w:t xml:space="preserve"> sowie </w:t>
       </w:r>
       <w:proofErr w:type="spellStart"/>
       <w:r>
-        <w:t>Direction.None</w:t>
+        <w:t>Triggered</w:t>
       </w:r>
       <w:proofErr w:type="spellEnd"/>
       <w:r>
-        <w:t>, was sich auch durch eine leere Liste äussern würde, vereinfacht die Lesbarkeit des Codes.</w:t>
-      </w:r>
-    </w:p>
-    <w:p>
-      <w:pPr>
-        <w:pStyle w:val="berschrift3"/>
-      </w:pPr>
-      <w:r>
-        <w:t>Interfaces</w:t>
-      </w:r>
-    </w:p>
-    <w:p>
-      <w:pPr>
-        <w:pStyle w:val="Textkrper"/>
-      </w:pPr>
-      <w:r>
-        <w:t>Um ein korrektes Interface in C# abzubilden muss man ein Interface schreiben und eine abstrakte Klasse um eine gewisse Grundfunktionalität zu implementieren. Da wir mehrere Abstrakte Klassen haben, die sogar von anderen ebenfalls Ab</w:t>
+        <w:t xml:space="preserve"> und </w:t>
+      </w:r>
+      <w:proofErr w:type="spellStart"/>
+      <w:r>
+        <w:t>OnCheck</w:t>
+      </w:r>
+      <w:proofErr w:type="spellEnd"/>
+      <w:r>
+        <w:t xml:space="preserve"> eigentlich nicht mehr nötig, wenn anstatt dem </w:t>
+      </w:r>
+      <w:proofErr w:type="spellStart"/>
+      <w:r>
+        <w:t>OnCheck</w:t>
+      </w:r>
+      <w:proofErr w:type="spellEnd"/>
+      <w:r>
+        <w:t xml:space="preserve"> direkt das </w:t>
+      </w:r>
+      <w:proofErr w:type="spellStart"/>
+      <w:r>
+        <w:t>Triggered</w:t>
+      </w:r>
+      <w:proofErr w:type="spellEnd"/>
+      <w:r>
+        <w:t xml:space="preserve"> von jedem </w:t>
+      </w:r>
+      <w:proofErr w:type="spellStart"/>
+      <w:r>
+        <w:t>Gesteteil</w:t>
+      </w:r>
+      <w:proofErr w:type="spellEnd"/>
+      <w:r>
+        <w:t xml:space="preserve"> bei der Au</w:t>
       </w:r>
       <w:r>
         <w:t>s</w:t>
       </w:r>
       <w:r>
-        <w:t>trakten Klassen erben, haben wir uns entschieden, dass die Verständlichkeit besser ist, wenn wir keine Interfaces m</w:t>
-      </w:r>
-      <w:r>
-        <w:t>a</w:t>
-      </w:r>
-      <w:r>
-        <w:t>chen.</w:t>
-      </w:r>
-    </w:p>
-    <w:p>
-      <w:pPr>
-        <w:pStyle w:val="berschrift3"/>
-      </w:pPr>
-      <w:r>
-        <w:t>Zeitmessung in der .NET-Umgebung</w:t>
-      </w:r>
-    </w:p>
-    <w:p>
-      <w:pPr>
-        <w:pStyle w:val="Textkrper"/>
-      </w:pPr>
-      <w:r>
-        <w:t>Für die Zeitmessung in .NET gibt es verschiedene Möglichkeiten:</w:t>
-      </w:r>
-    </w:p>
-    <w:p>
-      <w:pPr>
-        <w:pStyle w:val="Textkrper"/>
-      </w:pPr>
-      <w:proofErr w:type="spellStart"/>
-      <w:r>
-        <w:t>DateTime.Now.Milliseconds</w:t>
-      </w:r>
-      <w:proofErr w:type="spellEnd"/>
-      <w:r>
-        <w:t>: Gibt die Millisekunden der aktuellen Sekunde aus, d.h. nur Werte zwischen 0 und 999, d</w:t>
-      </w:r>
-      <w:r>
-        <w:t>a</w:t>
-      </w:r>
-      <w:r>
-        <w:t>mit ist keine sinnvolle Zeitmessung möglich.</w:t>
-      </w:r>
-    </w:p>
-    <w:p>
-      <w:pPr>
-        <w:pStyle w:val="Textkrper"/>
-      </w:pPr>
-      <w:proofErr w:type="spellStart"/>
-      <w:r>
-        <w:t>DateTime.Now.Ticks</w:t>
-      </w:r>
-      <w:proofErr w:type="spellEnd"/>
-      <w:r>
-        <w:t>: Gemäss MSDN di</w:t>
-      </w:r>
-      <w:r>
-        <w:t>e Anzahl Millisekunden seit Systemstart * 10. – sie sind aber alles andere als g</w:t>
-      </w:r>
-      <w:r>
-        <w:t>e</w:t>
-      </w:r>
-      <w:r>
-        <w:t>nau somit auch unbrauchbar.</w:t>
-      </w:r>
-    </w:p>
-    <w:p>
-      <w:pPr>
-        <w:pStyle w:val="Textkrper"/>
-      </w:pPr>
-      <w:r>
-        <w:rPr>
-          <w:b/>
-        </w:rPr>
-        <w:t>Lösung</w:t>
-      </w:r>
-      <w:r>
-        <w:t xml:space="preserve">: Zeitdifferenz in Millisekunden von </w:t>
-      </w:r>
-      <w:proofErr w:type="spellStart"/>
-      <w:r>
-        <w:t>DateTime.Now</w:t>
-      </w:r>
-      <w:proofErr w:type="spellEnd"/>
-      <w:r>
-        <w:t xml:space="preserve"> und dem 1. Jan. 1970 in Millisekunden, für Timeouts. Durch das </w:t>
-      </w:r>
-      <w:proofErr w:type="spellStart"/>
-      <w:r>
-        <w:t>Scheduling</w:t>
-      </w:r>
-      <w:proofErr w:type="spellEnd"/>
-      <w:r>
-        <w:t xml:space="preserve"> des CPU taugt diese Methode aber nicht für die Geschwindigkeitsberechnung der Skelette. Für diese haben wir den von der </w:t>
-      </w:r>
-      <w:proofErr w:type="spellStart"/>
-      <w:r>
-        <w:t>Kinect</w:t>
-      </w:r>
-      <w:proofErr w:type="spellEnd"/>
-      <w:r>
-        <w:t xml:space="preserve"> mitgelieferten </w:t>
-      </w:r>
-      <w:proofErr w:type="spellStart"/>
-      <w:r>
-        <w:t>Timestamp</w:t>
-      </w:r>
-      <w:proofErr w:type="spellEnd"/>
-      <w:r>
-        <w:t xml:space="preserve"> in den Skeletten gespeichert.</w:t>
-      </w:r>
-    </w:p>
-    <w:p>
-      <w:pPr>
-        <w:pStyle w:val="berschrift3"/>
-      </w:pPr>
-      <w:r>
-        <w:t>Anmeldung</w:t>
-      </w:r>
-    </w:p>
-    <w:p>
-      <w:pPr>
-        <w:pStyle w:val="Textkrper"/>
-      </w:pPr>
-      <w:r>
-        <w:t>Die Anmelde-Geste ist bei uns Fix im Code verankert. Das ist eine Einschränkung in der Flexibilität, dafür vereinfacht es die Nutzung des Hohen Levels stark. Dadurch dass unser Framework jedoch die Möglichkeit bietet, das Anmelden zu ignorieren und eigene Anmeldegesten zu verwenden, haben wir uns für diesen Ansatz entschieden.</w:t>
-      </w:r>
-    </w:p>
-    <w:p>
-      <w:pPr>
-        <w:pStyle w:val="berschrift3"/>
-      </w:pPr>
-      <w:r>
-        <w:t>Event-Triggers aus Subklassen</w:t>
-      </w:r>
-    </w:p>
-    <w:p>
-      <w:pPr>
-        <w:pStyle w:val="Textkrper"/>
-      </w:pPr>
-      <w:r>
-        <w:t xml:space="preserve">Events, aus Subklassen können nicht direkt aufgerufen werden, sondern müssen in der Subklasse von einer </w:t>
-      </w:r>
-      <w:proofErr w:type="spellStart"/>
-      <w:r>
-        <w:t>protected</w:t>
-      </w:r>
-      <w:proofErr w:type="spellEnd"/>
-      <w:r>
-        <w:t xml:space="preserve"> Funktion gekapselt werden – in folgendem Stil: </w:t>
-      </w:r>
-      <w:proofErr w:type="spellStart"/>
-      <w:r>
-        <w:rPr>
-          <w:i/>
-        </w:rPr>
-        <w:t>fire</w:t>
-      </w:r>
-      <w:r>
-        <w:rPr>
-          <w:i/>
-        </w:rPr>
-        <w:t>Superc</w:t>
-      </w:r>
-      <w:r>
-        <w:rPr>
-          <w:i/>
-        </w:rPr>
-        <w:t>lassEvent</w:t>
-      </w:r>
-      <w:proofErr w:type="spellEnd"/>
-      <w:r>
-        <w:rPr>
-          <w:i/>
-        </w:rPr>
-        <w:t>()</w:t>
-      </w:r>
-      <w:r>
-        <w:t>.</w:t>
-      </w:r>
-    </w:p>
-    <w:p>
-      <w:pPr>
-        <w:pStyle w:val="Textkrper"/>
-      </w:pPr>
-      <w:r>
-        <w:t xml:space="preserve">Eine andere Möglichkeit besteht darin, die Events der Superklasse </w:t>
-      </w:r>
-      <w:proofErr w:type="spellStart"/>
-      <w:r>
-        <w:t>virtual</w:t>
-      </w:r>
-      <w:proofErr w:type="spellEnd"/>
-      <w:r>
-        <w:t xml:space="preserve"> zu deklarieren, und sie in der Subklasse zu überschreiben. Dies kann jedoch für den Benutzer zu Verwirrung führen.</w:t>
-      </w:r>
-    </w:p>
-    <w:p>
-      <w:pPr>
-        <w:pStyle w:val="berschrift3"/>
-      </w:pPr>
-      <w:proofErr w:type="spellStart"/>
-      <w:r>
-        <w:t>GestureChecker-Statemachine</w:t>
-      </w:r>
-      <w:proofErr w:type="spellEnd"/>
-      <w:r>
-        <w:t>: Timeouts</w:t>
-      </w:r>
-    </w:p>
-    <w:p>
-      <w:pPr>
-        <w:pStyle w:val="Textkrper"/>
-      </w:pPr>
-      <w:r>
-        <w:t xml:space="preserve">In einem späten Codereview kam raus, dass das Eventbasierte Design und die damit verbundene Flexibilität der </w:t>
-      </w:r>
-      <w:proofErr w:type="spellStart"/>
-      <w:r>
-        <w:t>Impl</w:t>
-      </w:r>
-      <w:r>
-        <w:t>e</w:t>
-      </w:r>
-      <w:r>
-        <w:t>mentation</w:t>
-      </w:r>
-      <w:proofErr w:type="spellEnd"/>
-      <w:r>
-        <w:t xml:space="preserve"> von eigenen Gesten Probleme in der Zeitmessung mit sich brachten. Timeouts wurden nur erkannt, wenn die laufenden </w:t>
-      </w:r>
-      <w:proofErr w:type="spellStart"/>
-      <w:r>
-        <w:t>Conditions</w:t>
-      </w:r>
-      <w:proofErr w:type="spellEnd"/>
-      <w:r>
-        <w:t xml:space="preserve"> die Ausführung der Check-Methode mit </w:t>
-      </w:r>
-      <w:proofErr w:type="spellStart"/>
-      <w:r>
-        <w:t>Success</w:t>
-      </w:r>
-      <w:proofErr w:type="spellEnd"/>
-      <w:r>
-        <w:t xml:space="preserve"> oder </w:t>
-      </w:r>
-      <w:proofErr w:type="spellStart"/>
-      <w:r>
-        <w:t>Failed</w:t>
-      </w:r>
-      <w:proofErr w:type="spellEnd"/>
-      <w:r>
-        <w:t xml:space="preserve"> quittiert haben. Da der Aufruf dieser EventHandler jedoch in der Freiheit des </w:t>
-      </w:r>
-      <w:proofErr w:type="spellStart"/>
-      <w:r>
-        <w:t>Implementierers</w:t>
-      </w:r>
-      <w:proofErr w:type="spellEnd"/>
-      <w:r>
-        <w:t xml:space="preserve"> liegt, kann es vorkommen, dass ein Defekt im </w:t>
-      </w:r>
-      <w:proofErr w:type="spellStart"/>
-      <w:r>
-        <w:t>Gestenerke</w:t>
-      </w:r>
-      <w:r>
-        <w:t>n</w:t>
-      </w:r>
-      <w:r>
-        <w:t>nungscode</w:t>
-      </w:r>
-      <w:proofErr w:type="spellEnd"/>
-      <w:r>
-        <w:t xml:space="preserve"> verursacht, dass eine Geste ewig läuft und doch keinen Timeout signalisiert. Es wurde diskutiert, ob die Zei</w:t>
-      </w:r>
-      <w:r>
-        <w:t>t</w:t>
-      </w:r>
-      <w:r>
-        <w:t xml:space="preserve">behandlung an die </w:t>
-      </w:r>
-      <w:proofErr w:type="spellStart"/>
-      <w:r>
-        <w:t>Condition</w:t>
-      </w:r>
-      <w:proofErr w:type="spellEnd"/>
-      <w:r>
-        <w:t xml:space="preserve"> übergeben werden soll. Aufgrund der Überlegung, dass die Zeit Sache des </w:t>
-      </w:r>
-      <w:proofErr w:type="spellStart"/>
-      <w:r>
-        <w:t>GestureCheckers</w:t>
-      </w:r>
-      <w:proofErr w:type="spellEnd"/>
-      <w:r>
-        <w:t xml:space="preserve"> ist, wurde ein weiterer Event „</w:t>
-      </w:r>
-      <w:proofErr w:type="spellStart"/>
-      <w:r>
-        <w:t>OnCheck</w:t>
-      </w:r>
-      <w:proofErr w:type="spellEnd"/>
-      <w:r>
-        <w:t xml:space="preserve">“ für die </w:t>
-      </w:r>
-      <w:proofErr w:type="spellStart"/>
-      <w:r>
-        <w:t>Conditions</w:t>
-      </w:r>
-      <w:proofErr w:type="spellEnd"/>
-      <w:r>
-        <w:t xml:space="preserve"> eingeführt. Jener signalisiert, dass ein </w:t>
-      </w:r>
-      <w:proofErr w:type="spellStart"/>
-      <w:r>
-        <w:t>Gestenteil</w:t>
-      </w:r>
-      <w:proofErr w:type="spellEnd"/>
-      <w:r>
-        <w:t xml:space="preserve"> überprüft wurde und sagt nichts darüber aus, ob er erfolgreich war oder nicht. Der </w:t>
-      </w:r>
-      <w:proofErr w:type="spellStart"/>
-      <w:r>
-        <w:t>GestureChecker</w:t>
-      </w:r>
-      <w:proofErr w:type="spellEnd"/>
-      <w:r>
-        <w:t xml:space="preserve"> hört nun auf diesen Event und benutzt ihn zur Überprüfung ob die Geste noch in der vorgegebenen Zeit liegt.</w:t>
-      </w:r>
-    </w:p>
-    <w:p>
-      <w:pPr>
-        <w:pStyle w:val="Textkrper"/>
-      </w:pPr>
-      <w:r>
-        <w:t xml:space="preserve">Bei der jetzigen Architektur wäre die Unterscheidung zwischen </w:t>
-      </w:r>
-      <w:proofErr w:type="spellStart"/>
-      <w:r>
-        <w:t>Condition</w:t>
-      </w:r>
-      <w:proofErr w:type="spellEnd"/>
-      <w:r>
-        <w:t xml:space="preserve"> und </w:t>
-      </w:r>
-      <w:proofErr w:type="spellStart"/>
-      <w:r>
-        <w:t>DynamicCondition</w:t>
-      </w:r>
-      <w:proofErr w:type="spellEnd"/>
-      <w:r>
-        <w:t xml:space="preserve"> sowie </w:t>
-      </w:r>
-      <w:proofErr w:type="spellStart"/>
-      <w:r>
-        <w:t>Triggered</w:t>
-      </w:r>
-      <w:proofErr w:type="spellEnd"/>
-      <w:r>
-        <w:t xml:space="preserve"> und </w:t>
-      </w:r>
-      <w:proofErr w:type="spellStart"/>
-      <w:r>
-        <w:t>OnCheck</w:t>
-      </w:r>
-      <w:proofErr w:type="spellEnd"/>
-      <w:r>
-        <w:t xml:space="preserve"> eigentlich nicht mehr nötig, wenn anstatt dem </w:t>
-      </w:r>
-      <w:proofErr w:type="spellStart"/>
-      <w:r>
-        <w:t>OnCheck</w:t>
-      </w:r>
-      <w:proofErr w:type="spellEnd"/>
-      <w:r>
-        <w:t xml:space="preserve"> direkt das </w:t>
-      </w:r>
-      <w:proofErr w:type="spellStart"/>
-      <w:r>
-        <w:t>Triggered</w:t>
-      </w:r>
-      <w:proofErr w:type="spellEnd"/>
-      <w:r>
-        <w:t xml:space="preserve"> von jedem </w:t>
-      </w:r>
-      <w:proofErr w:type="spellStart"/>
-      <w:r>
-        <w:t>Gesteteil</w:t>
-      </w:r>
-      <w:proofErr w:type="spellEnd"/>
-      <w:r>
-        <w:t xml:space="preserve"> bei der Au</w:t>
-      </w:r>
-      <w:r>
-        <w:t>s</w:t>
-      </w:r>
-      <w:r>
-        <w:lastRenderedPageBreak/>
         <w:t>führung von Check aufgerufen werden würde (s.u. beim Sequenzdiagramm). Wir haben uns jedoch gegen die Zusa</w:t>
       </w:r>
       <w:r>
@@ -20370,20 +20716,20 @@
           <wp:anchor distT="0" distB="0" distL="114300" distR="114300" simplePos="0" relativeHeight="251662336" behindDoc="1" locked="0" layoutInCell="1" allowOverlap="1">
             <wp:simplePos x="0" y="0"/>
             <wp:positionH relativeFrom="column">
-              <wp:posOffset>5145405</wp:posOffset>
+              <wp:posOffset>5013960</wp:posOffset>
             </wp:positionH>
             <wp:positionV relativeFrom="paragraph">
               <wp:posOffset>153670</wp:posOffset>
             </wp:positionV>
-            <wp:extent cx="974090" cy="1494155"/>
-            <wp:effectExtent l="19050" t="0" r="0" b="0"/>
+            <wp:extent cx="1041400" cy="1600200"/>
+            <wp:effectExtent l="19050" t="0" r="6350" b="0"/>
             <wp:wrapTight wrapText="bothSides">
               <wp:wrapPolygon edited="0">
-                <wp:start x="-422" y="0"/>
-                <wp:lineTo x="-422" y="21205"/>
-                <wp:lineTo x="21544" y="21205"/>
-                <wp:lineTo x="21544" y="0"/>
-                <wp:lineTo x="-422" y="0"/>
+                <wp:start x="-395" y="0"/>
+                <wp:lineTo x="-395" y="21343"/>
+                <wp:lineTo x="21732" y="21343"/>
+                <wp:lineTo x="21732" y="0"/>
+                <wp:lineTo x="-395" y="0"/>
               </wp:wrapPolygon>
             </wp:wrapTight>
             <wp:docPr id="3" name="Grafik 2" descr="Strichman joystick-1.png"/>
@@ -20406,7 +20752,7 @@
                   <pic:spPr>
                     <a:xfrm>
                       <a:off x="0" y="0"/>
-                      <a:ext cx="974090" cy="1494155"/>
+                      <a:ext cx="1041400" cy="1600200"/>
                     </a:xfrm>
                     <a:prstGeom prst="rect">
                       <a:avLst/>
@@ -20429,9 +20775,21 @@
     <w:p>
       <w:pPr>
         <w:pStyle w:val="Textkrper"/>
-      </w:pPr>
-      <w:r>
-        <w:t xml:space="preserve">Dabei wird die Handposition analysiert. Es gibt eine Startposition, die der User setzt, und zwei </w:t>
+        <w:rPr>
+          <w:noProof/>
+        </w:rPr>
+      </w:pPr>
+      <w:r>
+        <w:t xml:space="preserve">Dabei wird die Handposition </w:t>
+      </w:r>
+      <w:r>
+        <w:t xml:space="preserve">relativ zum Körper </w:t>
+      </w:r>
+      <w:r>
+        <w:t xml:space="preserve">analysiert. Es gibt eine Startposition, </w:t>
+      </w:r>
+      <w:r>
+        <w:t xml:space="preserve">welche der User setzt indem er die Hand still hält. Von dieser Startposition aus gelten dann zwei </w:t>
       </w:r>
       <w:proofErr w:type="spellStart"/>
       <w:r>
@@ -20439,7 +20797,10 @@
       </w:r>
       <w:proofErr w:type="spellEnd"/>
       <w:r>
-        <w:t xml:space="preserve"> (Kugeln oder Kreise, je nach Zahl der benötigten Dimensionen)</w:t>
+        <w:t xml:space="preserve"> </w:t>
+      </w:r>
+      <w:r>
+        <w:t>(Kugeln oder Kreise, je nach Zahl der benötigten Dimensionen)</w:t>
       </w:r>
       <w:r>
         <w:t xml:space="preserve">. Innerhalb der </w:t>
@@ -20462,36 +20823,44 @@
       </w:r>
       <w:proofErr w:type="spellEnd"/>
       <w:r>
+        <w:t xml:space="preserve"> (</w:t>
+      </w:r>
+      <w:proofErr w:type="spellStart"/>
+      <w:r>
+        <w:t>Steady</w:t>
+      </w:r>
+      <w:proofErr w:type="spellEnd"/>
+      <w:r>
+        <w:t>-Zone: rot)</w:t>
+      </w:r>
+      <w:r>
         <w:t xml:space="preserve"> passiert gar nichts.</w:t>
       </w:r>
       <w:r>
-        <w:t xml:space="preserve"> Sobald die Hand diese verlässt, bewegt sich der Cu</w:t>
-      </w:r>
-      <w:r>
-        <w:t>r</w:t>
-      </w:r>
-      <w:r>
-        <w:t>sor in die gleiche Richtung mit einer statischen Geschwindigkeit, die abhängig ist von der Di</w:t>
-      </w:r>
-      <w:r>
-        <w:t>s</w:t>
-      </w:r>
-      <w:r>
-        <w:t xml:space="preserve">tanz zur Grenze der </w:t>
+        <w:t xml:space="preserve"> Sobald die Hand diese verlässt, bewegt sich der Cursor in die gleiche Richtung mit einer statischen Geschwindi</w:t>
+      </w:r>
+      <w:r>
+        <w:t>g</w:t>
+      </w:r>
+      <w:r>
+        <w:t>keit</w:t>
+      </w:r>
+      <w:r>
+        <w:t>. Diese ist</w:t>
+      </w:r>
+      <w:r>
+        <w:t xml:space="preserve"> abhängig von der Distanz zur Grenze der </w:t>
       </w:r>
       <w:proofErr w:type="spellStart"/>
       <w:r>
-        <w:t>Dea</w:t>
-      </w:r>
-      <w:r>
-        <w:t>d</w:t>
-      </w:r>
-      <w:r>
-        <w:t>zone</w:t>
+        <w:t>Steady</w:t>
       </w:r>
       <w:proofErr w:type="spellEnd"/>
       <w:r>
-        <w:t xml:space="preserve">. Wenn die Hand die äussere </w:t>
+        <w:t>-Z</w:t>
+      </w:r>
+      <w:r>
+        <w:t xml:space="preserve">one. Wenn die Hand die äussere </w:t>
       </w:r>
       <w:proofErr w:type="spellStart"/>
       <w:r>
@@ -20499,13 +20868,36 @@
       </w:r>
       <w:proofErr w:type="spellEnd"/>
       <w:r>
-        <w:t xml:space="preserve"> verlässt, wir das Scrolling aktiviert, wobei die Geschwindigkeit wiederum von der Distanz abhängig ist. Es kann nur über eine Achse, eine Achse von zweien (entweder Rauf/Runter oder Links/Rechts) oder dynamisch (gleichzeitig über mehrere Achsen) ges</w:t>
-      </w:r>
-      <w:r>
-        <w:t>c</w:t>
-      </w:r>
-      <w:r>
-        <w:t>rollt werden.</w:t>
+        <w:t xml:space="preserve"> </w:t>
+      </w:r>
+      <w:r>
+        <w:t>(</w:t>
+      </w:r>
+      <w:proofErr w:type="spellStart"/>
+      <w:r>
+        <w:t>Moving</w:t>
+      </w:r>
+      <w:proofErr w:type="spellEnd"/>
+      <w:r>
+        <w:t xml:space="preserve">-Zone: grün) </w:t>
+      </w:r>
+      <w:r>
+        <w:t xml:space="preserve">verlässt, wir das Scrolling aktiviert, wobei die Geschwindigkeit wiederum von der Distanz abhängig ist. </w:t>
+      </w:r>
+      <w:r>
+        <w:t>Ab wann auf welcher Achse gescrollt wird, müsste noch festg</w:t>
+      </w:r>
+      <w:r>
+        <w:t>e</w:t>
+      </w:r>
+      <w:r>
+        <w:t>legt werden.</w:t>
+      </w:r>
+      <w:r>
+        <w:rPr>
+          <w:noProof/>
+        </w:rPr>
+        <w:t xml:space="preserve"> </w:t>
       </w:r>
     </w:p>
     <w:p>
@@ -20517,18 +20909,12 @@
           <w:noProof/>
         </w:rPr>
         <w:pict>
-          <v:shape id="_x0000_s1032" type="#_x0000_t202" style="position:absolute;margin-left:362.8pt;margin-top:7.3pt;width:128.85pt;height:21pt;z-index:251664384" wrapcoords="-225 0 -225 20700 21600 20700 21600 0 -225 0" stroked="f">
+          <v:shape id="_x0000_s1032" type="#_x0000_t202" style="position:absolute;margin-left:395.4pt;margin-top:7.3pt;width:96.25pt;height:21pt;z-index:251664384" wrapcoords="-225 0 -225 20700 21600 20700 21600 0 -225 0" stroked="f">
             <v:textbox style="mso-fit-shape-to-text:t" inset="0,0,0,0">
               <w:txbxContent>
                 <w:p>
                   <w:pPr>
                     <w:pStyle w:val="Beschriftung"/>
-                    <w:rPr>
-                      <w:i/>
-                      <w:noProof/>
-                      <w:sz w:val="20"/>
-                      <w:szCs w:val="20"/>
-                    </w:rPr>
                   </w:pPr>
                   <w:r>
                     <w:t xml:space="preserve">Abbildung </w:t>
@@ -20557,16 +20943,60 @@
         </w:pict>
       </w:r>
       <w:r>
-        <w:t>Hierbei werden die Cursorfunktion und das Scrolling kombiniert. Das ist stabil erken</w:t>
+        <w:t xml:space="preserve">Bei Verwendung des Cursor-Modus </w:t>
+      </w:r>
+      <w:r>
+        <w:t>werden die Cursorfunktion und das Scrolling ko</w:t>
+      </w:r>
+      <w:r>
+        <w:t>m</w:t>
+      </w:r>
+      <w:r>
+        <w:t xml:space="preserve">biniert. Das ist stabil erkennbar und hat keine </w:t>
+      </w:r>
+      <w:r>
+        <w:t>Inte</w:t>
+      </w:r>
+      <w:r>
+        <w:t>r</w:t>
+      </w:r>
+      <w:r>
+        <w:t>ferenz mit anderen Gesten.</w:t>
+      </w:r>
+      <w:r>
+        <w:t xml:space="preserve"> Jedoch wird von der </w:t>
+      </w:r>
+      <w:proofErr w:type="spellStart"/>
+      <w:r>
+        <w:t>Kinect</w:t>
+      </w:r>
+      <w:proofErr w:type="spellEnd"/>
+      <w:r>
+        <w:t xml:space="preserve"> ein stabiler Input gefordert. Laut unseren Analysen sollte das möglich sein (siehe A</w:t>
       </w:r>
       <w:r>
         <w:t>n</w:t>
       </w:r>
       <w:r>
-        <w:t xml:space="preserve">bar und hat keine </w:t>
-      </w:r>
-      <w:r>
-        <w:t>Interferenz mit anderen Gesten.</w:t>
+        <w:t xml:space="preserve">hang </w:t>
+      </w:r>
+      <w:r>
+        <w:fldChar w:fldCharType="begin"/>
+      </w:r>
+      <w:r>
+        <w:instrText xml:space="preserve"> REF _Ref343782422 \r \h </w:instrText>
+      </w:r>
+      <w:r>
+        <w:fldChar w:fldCharType="separate"/>
+      </w:r>
+      <w:r>
+        <w:t>8.4.1</w:t>
+      </w:r>
+      <w:r>
+        <w:fldChar w:fldCharType="end"/>
+      </w:r>
+      <w:r>
+        <w:t>).</w:t>
       </w:r>
     </w:p>
     <w:p>
@@ -20596,7 +21026,31 @@
         <w:t>r</w:t>
       </w:r>
       <w:r>
-        <w:t>scheinlich eine Kalibrierung für jede neue Session. Zudem wird die Nutzung der Geste „Push“ verunmöglicht. Für den User ist diese Geste sehr intuitiv.</w:t>
+        <w:t>scheinlich eine Kalibrierung für jede neue Session. Zudem wird die Nutzung der Geste „Push“ verunmöglicht. Für den User ist diese Geste sehr intuitiv</w:t>
+      </w:r>
+      <w:r>
+        <w:t xml:space="preserve"> (siehe Diskussion </w:t>
+      </w:r>
+      <w:r>
+        <w:fldChar w:fldCharType="begin"/>
+      </w:r>
+      <w:r>
+        <w:instrText xml:space="preserve"> REF _Ref343782506 \r \h </w:instrText>
+      </w:r>
+      <w:r>
+        <w:fldChar w:fldCharType="separate"/>
+      </w:r>
+      <w:r>
+        <w:t>8.2</w:t>
+      </w:r>
+      <w:r>
+        <w:fldChar w:fldCharType="end"/>
+      </w:r>
+      <w:r>
+        <w:t>)</w:t>
+      </w:r>
+      <w:r>
+        <w:t>.</w:t>
       </w:r>
     </w:p>
     <w:p>
@@ -20646,7 +21100,37 @@
         <w:pStyle w:val="Textkrper"/>
       </w:pPr>
       <w:r>
-        <w:t>Diese Geste ist sehr wichtig, jedoch nicht ganz einfach umzusetzen, da es bei anderen Technologien dafür immer einen Button oder eine intuitive Lösung gibt. Das ist bei unserer Lösung nicht der Fall. Durch die grosse Distanz wird es zudem unmöglich Handgesten zu erkennen. Deshalb ist es wichtig beim finalen Programm darauf zu achten, dass möglichst wenige Selektionen gemacht werden müssen.</w:t>
+        <w:t>Diese Geste ist sehr wichtig, jedoch nicht ganz einfach umzusetzen, da es bei anderen Technologien dafür immer einen Button oder eine intuitive Lösung gibt</w:t>
+      </w:r>
+      <w:r>
+        <w:t xml:space="preserve"> - etwas, das der Benutzer mit der Hand/Maus berühren kann</w:t>
+      </w:r>
+      <w:r>
+        <w:t xml:space="preserve">. Das ist bei unserer Lösung nicht der Fall. </w:t>
+      </w:r>
+      <w:r>
+        <w:t xml:space="preserve">Der Benutzer steht in grosser Entfernung zum zu bedienenden Bildschirm. </w:t>
+      </w:r>
+      <w:r>
+        <w:t xml:space="preserve">Durch die grosse Distanz wird es zudem unmöglich </w:t>
+      </w:r>
+      <w:r>
+        <w:t>Finger</w:t>
+      </w:r>
+      <w:r>
+        <w:t>gesten zu erkennen. Deshalb ist es wichtig beim finalen Programm darauf zu achten, dass möglichst wenige Selektionen gemacht werden müssen</w:t>
+      </w:r>
+      <w:r>
+        <w:t xml:space="preserve"> oder dass man dafür Mechanismen wie die spezielle Au</w:t>
+      </w:r>
+      <w:r>
+        <w:t>s</w:t>
+      </w:r>
+      <w:r>
+        <w:t>wahlgesten verwendet, z.B. Geste 1 für Button 1, Geste 2 für Button 2, etc</w:t>
+      </w:r>
+      <w:r>
+        <w:t>.</w:t>
       </w:r>
     </w:p>
     <w:p>
@@ -20670,13 +21154,16 @@
         <w:pStyle w:val="Textkrper"/>
       </w:pPr>
       <w:r>
-        <w:t>Diese Geste ist bei anderen Projekten am häufigsten umgesetzt und dürfte dem User intuitiv einigermassen klar sein. Dafür ist es bei dieser Bewegung sehr wahrscheinlich, dass währenddessen der Cursor bewegt wird, was zu einer Fehla</w:t>
-      </w:r>
-      <w:r>
-        <w:t>k</w:t>
-      </w:r>
-      <w:r>
-        <w:t>tion führen wird.</w:t>
+        <w:t>Diese Geste ist bei anderen Projekten am häufigsten umgesetzt und dürfte dem User intuitiv einigermassen klar sein. Dafür ist es bei dieser Bewegung sehr wahrscheinlich, dass währenddessen der Cursor bewegt wird</w:t>
+      </w:r>
+      <w:r>
+        <w:t xml:space="preserve"> - dies kann zu einer Fehlaktion führen</w:t>
+      </w:r>
+      <w:r>
+        <w:t>.</w:t>
+      </w:r>
+      <w:r>
+        <w:t xml:space="preserve"> Beim Zoom-Ende kann dieses Problem auch auftreten.</w:t>
       </w:r>
     </w:p>
     <w:p>
@@ -20700,7 +21187,13 @@
         <w:pStyle w:val="Textkrper"/>
       </w:pPr>
       <w:r>
-        <w:t>Hier sind verschiedene Gesten denkbar z.B. Stossen, Winken oder ausstrecken. Dadurch werden Fehleingaben minimiert, jedoch ist das einiges weniger intuitiv und benötigt zudem beide Hände.</w:t>
+        <w:t xml:space="preserve">Hier sind verschiedene Gesten denkbar z.B. Stossen, Winken oder ausstrecken. Dadurch werden Fehleingaben minimiert, jedoch ist das einiges weniger intuitiv und benötigt </w:t>
+      </w:r>
+      <w:r>
+        <w:t>ev.</w:t>
+      </w:r>
+      <w:r>
+        <w:t xml:space="preserve"> beide Hände.</w:t>
       </w:r>
     </w:p>
     <w:p>
@@ -20725,6 +21218,23 @@
       </w:pPr>
       <w:r>
         <w:t>Dabei wird ein Objekt gepackt und zu sich gezogen. Das ist etwas einfacher zu erkennen, Cursorverschiebungen werden weniger häufig vorkommen. Je nach Gestaltung des GUIs ist diese Geste intuitiv klar.</w:t>
+      </w:r>
+      <w:r>
+        <w:t xml:space="preserve"> Unter Umständen kann die </w:t>
+      </w:r>
+      <w:proofErr w:type="spellStart"/>
+      <w:r>
+        <w:t>Impl</w:t>
+      </w:r>
+      <w:r>
+        <w:t>e</w:t>
+      </w:r>
+      <w:r>
+        <w:t>mentation</w:t>
+      </w:r>
+      <w:proofErr w:type="spellEnd"/>
+      <w:r>
+        <w:t xml:space="preserve"> einer solchen Geste ziemlich schwierig sein, da spezifische Geschwindigkeiten analysiert werden müssen.</w:t>
       </w:r>
     </w:p>
     <w:p>
@@ -20774,6 +21284,7 @@
         <w:pStyle w:val="Textkrper"/>
       </w:pPr>
       <w:r>
+        <w:lastRenderedPageBreak/>
         <w:t xml:space="preserve">Wenn der User seinen Cursor nicht bewegt, beginnt ein sichtbarer </w:t>
       </w:r>
       <w:proofErr w:type="spellStart"/>
@@ -20814,7 +21325,6 @@
         <w:pStyle w:val="Textkrper"/>
       </w:pPr>
       <w:r>
-        <w:lastRenderedPageBreak/>
         <w:t xml:space="preserve">Eine sehr intuitive Geste, jedoch nicht machbar mit </w:t>
       </w:r>
       <w:proofErr w:type="spellStart"/>
@@ -20915,11 +21425,25 @@
     </w:p>
     <w:p>
       <w:pPr>
-        <w:pStyle w:val="berschrift2"/>
+        <w:rPr>
+          <w:b/>
+          <w:sz w:val="24"/>
+          <w:lang w:val="de-CH"/>
+        </w:rPr>
       </w:pPr>
       <w:bookmarkStart w:id="121" w:name="_Ref343529167"/>
       <w:bookmarkStart w:id="122" w:name="_Toc343775078"/>
-      <w:r>
+      <w:bookmarkStart w:id="123" w:name="_Ref343782506"/>
+      <w:r>
+        <w:br w:type="page"/>
+      </w:r>
+    </w:p>
+    <w:p>
+      <w:pPr>
+        <w:pStyle w:val="berschrift2"/>
+      </w:pPr>
+      <w:r>
+        <w:lastRenderedPageBreak/>
         <w:t>Diskussion Maus-Cursor</w:t>
       </w:r>
       <w:bookmarkEnd w:id="121"/>
@@ -20927,6 +21451,7 @@
         <w:t xml:space="preserve"> via Zeigen</w:t>
       </w:r>
       <w:bookmarkEnd w:id="122"/>
+      <w:bookmarkEnd w:id="123"/>
     </w:p>
     <w:p>
       <w:pPr>
@@ -21036,7 +21561,7 @@
       <w:pPr>
         <w:pStyle w:val="berschrift2"/>
       </w:pPr>
-      <w:bookmarkStart w:id="123" w:name="_Toc343775079"/>
+      <w:bookmarkStart w:id="124" w:name="_Toc343775079"/>
       <w:r>
         <w:t xml:space="preserve">Microsoft </w:t>
       </w:r>
@@ -21048,7 +21573,7 @@
       <w:r>
         <w:t xml:space="preserve"> Skelett-Koordinatensystem</w:t>
       </w:r>
-      <w:bookmarkEnd w:id="123"/>
+      <w:bookmarkEnd w:id="124"/>
     </w:p>
     <w:p>
       <w:pPr>
@@ -21219,7 +21744,7 @@
       <w:pPr>
         <w:pStyle w:val="berschrift2"/>
       </w:pPr>
-      <w:bookmarkStart w:id="124" w:name="_Toc343775080"/>
+      <w:bookmarkStart w:id="125" w:name="_Toc343775080"/>
       <w:r>
         <w:lastRenderedPageBreak/>
         <w:t>Testdaten</w:t>
@@ -21227,7 +21752,7 @@
       <w:r>
         <w:t xml:space="preserve"> Koordinatenstabilität</w:t>
       </w:r>
-      <w:bookmarkEnd w:id="124"/>
+      <w:bookmarkEnd w:id="125"/>
     </w:p>
     <w:p>
       <w:pPr>
@@ -21282,12 +21807,14 @@
       <w:pPr>
         <w:pStyle w:val="berschrift3"/>
       </w:pPr>
+      <w:bookmarkStart w:id="126" w:name="_Ref343782422"/>
       <w:r>
         <w:t xml:space="preserve">Rechte </w:t>
       </w:r>
       <w:r>
         <w:t>Hand vor dem Körper</w:t>
       </w:r>
+      <w:bookmarkEnd w:id="126"/>
     </w:p>
     <w:p>
       <w:pPr>
@@ -22121,12 +22648,12 @@
       <w:pPr>
         <w:pStyle w:val="berschrift2"/>
       </w:pPr>
-      <w:bookmarkStart w:id="125" w:name="_Toc343775081"/>
+      <w:bookmarkStart w:id="127" w:name="_Toc343775081"/>
       <w:r>
         <w:lastRenderedPageBreak/>
         <w:t>Abbildungsverzeichnis</w:t>
       </w:r>
-      <w:bookmarkEnd w:id="125"/>
+      <w:bookmarkEnd w:id="127"/>
     </w:p>
     <w:p>
       <w:pPr>
@@ -22510,11 +23037,11 @@
       <w:r>
         <w:t xml:space="preserve"> </w:t>
       </w:r>
-      <w:bookmarkStart w:id="126" w:name="_Toc343775082"/>
+      <w:bookmarkStart w:id="128" w:name="_Toc343775082"/>
       <w:r>
         <w:t>Tabellenverzeichnis</w:t>
       </w:r>
-      <w:bookmarkEnd w:id="126"/>
+      <w:bookmarkEnd w:id="128"/>
     </w:p>
     <w:p>
       <w:pPr>
@@ -23062,11 +23589,11 @@
       <w:r>
         <w:t xml:space="preserve"> </w:t>
       </w:r>
-      <w:bookmarkStart w:id="127" w:name="_Toc343775083"/>
+      <w:bookmarkStart w:id="129" w:name="_Toc343775083"/>
       <w:r>
         <w:t>Quellenangaben</w:t>
       </w:r>
-      <w:bookmarkEnd w:id="127"/>
+      <w:bookmarkEnd w:id="129"/>
     </w:p>
     <w:p>
       <w:pPr>
@@ -23287,7 +23814,7 @@
         <w:noProof/>
         <w:color w:val="595959"/>
       </w:rPr>
-      <w:t>28</w:t>
+      <w:t>25</w:t>
     </w:r>
     <w:r>
       <w:rPr>
@@ -23330,7 +23857,7 @@
         <w:noProof/>
         <w:color w:val="595959"/>
       </w:rPr>
-      <w:t>36</w:t>
+      <w:t>37</w:t>
     </w:r>
     <w:r>
       <w:rPr>
@@ -30655,24 +31182,24 @@
           </c:val>
         </c:ser>
         <c:marker val="1"/>
-        <c:axId val="167179392"/>
-        <c:axId val="169631744"/>
+        <c:axId val="150247680"/>
+        <c:axId val="167179776"/>
       </c:lineChart>
       <c:catAx>
-        <c:axId val="167179392"/>
+        <c:axId val="150247680"/>
         <c:scaling>
           <c:orientation val="minMax"/>
         </c:scaling>
         <c:axPos val="b"/>
         <c:tickLblPos val="nextTo"/>
-        <c:crossAx val="169631744"/>
+        <c:crossAx val="167179776"/>
         <c:crosses val="autoZero"/>
         <c:auto val="1"/>
         <c:lblAlgn val="ctr"/>
         <c:lblOffset val="100"/>
       </c:catAx>
       <c:valAx>
-        <c:axId val="169631744"/>
+        <c:axId val="167179776"/>
         <c:scaling>
           <c:orientation val="minMax"/>
         </c:scaling>
@@ -30680,7 +31207,7 @@
         <c:majorGridlines/>
         <c:numFmt formatCode="Standard" sourceLinked="1"/>
         <c:tickLblPos val="nextTo"/>
-        <c:crossAx val="167179392"/>
+        <c:crossAx val="150247680"/>
         <c:crosses val="autoZero"/>
         <c:crossBetween val="between"/>
       </c:valAx>
@@ -33489,24 +34016,24 @@
           </c:val>
         </c:ser>
         <c:marker val="1"/>
-        <c:axId val="224829440"/>
-        <c:axId val="224830976"/>
+        <c:axId val="224831744"/>
+        <c:axId val="224912896"/>
       </c:lineChart>
       <c:catAx>
-        <c:axId val="224829440"/>
+        <c:axId val="224831744"/>
         <c:scaling>
           <c:orientation val="minMax"/>
         </c:scaling>
         <c:axPos val="b"/>
         <c:tickLblPos val="nextTo"/>
-        <c:crossAx val="224830976"/>
+        <c:crossAx val="224912896"/>
         <c:crosses val="autoZero"/>
         <c:auto val="1"/>
         <c:lblAlgn val="ctr"/>
         <c:lblOffset val="100"/>
       </c:catAx>
       <c:valAx>
-        <c:axId val="224830976"/>
+        <c:axId val="224912896"/>
         <c:scaling>
           <c:orientation val="minMax"/>
         </c:scaling>
@@ -33514,7 +34041,7 @@
         <c:majorGridlines/>
         <c:numFmt formatCode="Standard" sourceLinked="1"/>
         <c:tickLblPos val="nextTo"/>
-        <c:crossAx val="224829440"/>
+        <c:crossAx val="224831744"/>
         <c:crosses val="autoZero"/>
         <c:crossBetween val="between"/>
       </c:valAx>
@@ -36323,24 +36850,24 @@
           </c:val>
         </c:ser>
         <c:marker val="1"/>
-        <c:axId val="228791040"/>
-        <c:axId val="241324032"/>
+        <c:axId val="241325568"/>
+        <c:axId val="241327104"/>
       </c:lineChart>
       <c:catAx>
-        <c:axId val="228791040"/>
+        <c:axId val="241325568"/>
         <c:scaling>
           <c:orientation val="minMax"/>
         </c:scaling>
         <c:axPos val="b"/>
         <c:tickLblPos val="nextTo"/>
-        <c:crossAx val="241324032"/>
+        <c:crossAx val="241327104"/>
         <c:crosses val="autoZero"/>
         <c:auto val="1"/>
         <c:lblAlgn val="ctr"/>
         <c:lblOffset val="100"/>
       </c:catAx>
       <c:valAx>
-        <c:axId val="241324032"/>
+        <c:axId val="241327104"/>
         <c:scaling>
           <c:orientation val="minMax"/>
         </c:scaling>
@@ -36348,7 +36875,7 @@
         <c:majorGridlines/>
         <c:numFmt formatCode="Standard" sourceLinked="1"/>
         <c:tickLblPos val="nextTo"/>
-        <c:crossAx val="228791040"/>
+        <c:crossAx val="241325568"/>
         <c:crosses val="autoZero"/>
         <c:crossBetween val="between"/>
       </c:valAx>
@@ -39148,24 +39675,24 @@
           </c:val>
         </c:ser>
         <c:marker val="1"/>
-        <c:axId val="250854016"/>
-        <c:axId val="254527744"/>
+        <c:axId val="250853248"/>
+        <c:axId val="250854784"/>
       </c:lineChart>
       <c:catAx>
-        <c:axId val="250854016"/>
+        <c:axId val="250853248"/>
         <c:scaling>
           <c:orientation val="minMax"/>
         </c:scaling>
         <c:axPos val="b"/>
         <c:tickLblPos val="nextTo"/>
-        <c:crossAx val="254527744"/>
+        <c:crossAx val="250854784"/>
         <c:crosses val="autoZero"/>
         <c:auto val="1"/>
         <c:lblAlgn val="ctr"/>
         <c:lblOffset val="100"/>
       </c:catAx>
       <c:valAx>
-        <c:axId val="254527744"/>
+        <c:axId val="250854784"/>
         <c:scaling>
           <c:orientation val="minMax"/>
         </c:scaling>
@@ -39173,7 +39700,7 @@
         <c:majorGridlines/>
         <c:numFmt formatCode="Standard" sourceLinked="1"/>
         <c:tickLblPos val="nextTo"/>
-        <c:crossAx val="250854016"/>
+        <c:crossAx val="250853248"/>
         <c:crosses val="autoZero"/>
         <c:crossBetween val="between"/>
       </c:valAx>
@@ -41972,24 +42499,24 @@
           </c:val>
         </c:ser>
         <c:marker val="1"/>
-        <c:axId val="255614336"/>
-        <c:axId val="258184320"/>
+        <c:axId val="255613568"/>
+        <c:axId val="258183552"/>
       </c:lineChart>
       <c:catAx>
-        <c:axId val="255614336"/>
+        <c:axId val="255613568"/>
         <c:scaling>
           <c:orientation val="minMax"/>
         </c:scaling>
         <c:axPos val="b"/>
         <c:tickLblPos val="nextTo"/>
-        <c:crossAx val="258184320"/>
+        <c:crossAx val="258183552"/>
         <c:crosses val="autoZero"/>
         <c:auto val="1"/>
         <c:lblAlgn val="ctr"/>
         <c:lblOffset val="100"/>
       </c:catAx>
       <c:valAx>
-        <c:axId val="258184320"/>
+        <c:axId val="258183552"/>
         <c:scaling>
           <c:orientation val="minMax"/>
         </c:scaling>
@@ -41997,7 +42524,7 @@
         <c:majorGridlines/>
         <c:numFmt formatCode="Standard" sourceLinked="1"/>
         <c:tickLblPos val="nextTo"/>
-        <c:crossAx val="255614336"/>
+        <c:crossAx val="255613568"/>
         <c:crosses val="autoZero"/>
         <c:crossBetween val="between"/>
       </c:valAx>
@@ -44797,24 +45324,24 @@
           </c:val>
         </c:ser>
         <c:marker val="1"/>
-        <c:axId val="275009920"/>
-        <c:axId val="431136768"/>
+        <c:axId val="261340544"/>
+        <c:axId val="275010688"/>
       </c:lineChart>
       <c:catAx>
-        <c:axId val="275009920"/>
+        <c:axId val="261340544"/>
         <c:scaling>
           <c:orientation val="minMax"/>
         </c:scaling>
         <c:axPos val="b"/>
         <c:tickLblPos val="nextTo"/>
-        <c:crossAx val="431136768"/>
+        <c:crossAx val="275010688"/>
         <c:crosses val="autoZero"/>
         <c:auto val="1"/>
         <c:lblAlgn val="ctr"/>
         <c:lblOffset val="100"/>
       </c:catAx>
       <c:valAx>
-        <c:axId val="431136768"/>
+        <c:axId val="275010688"/>
         <c:scaling>
           <c:orientation val="minMax"/>
         </c:scaling>
@@ -44822,7 +45349,7 @@
         <c:majorGridlines/>
         <c:numFmt formatCode="Standard" sourceLinked="1"/>
         <c:tickLblPos val="nextTo"/>
-        <c:crossAx val="275009920"/>
+        <c:crossAx val="261340544"/>
         <c:crosses val="autoZero"/>
         <c:crossBetween val="between"/>
       </c:valAx>
@@ -47632,24 +48159,24 @@
           </c:val>
         </c:ser>
         <c:marker val="1"/>
-        <c:axId val="181720576"/>
-        <c:axId val="181722112"/>
+        <c:axId val="171435136"/>
+        <c:axId val="171436672"/>
       </c:lineChart>
       <c:catAx>
-        <c:axId val="181720576"/>
+        <c:axId val="171435136"/>
         <c:scaling>
           <c:orientation val="minMax"/>
         </c:scaling>
         <c:axPos val="b"/>
         <c:tickLblPos val="nextTo"/>
-        <c:crossAx val="181722112"/>
+        <c:crossAx val="171436672"/>
         <c:crosses val="autoZero"/>
         <c:auto val="1"/>
         <c:lblAlgn val="ctr"/>
         <c:lblOffset val="100"/>
       </c:catAx>
       <c:valAx>
-        <c:axId val="181722112"/>
+        <c:axId val="171436672"/>
         <c:scaling>
           <c:orientation val="minMax"/>
         </c:scaling>
@@ -47657,7 +48184,7 @@
         <c:majorGridlines/>
         <c:numFmt formatCode="Standard" sourceLinked="1"/>
         <c:tickLblPos val="nextTo"/>
-        <c:crossAx val="181720576"/>
+        <c:crossAx val="171435136"/>
         <c:crosses val="autoZero"/>
         <c:crossBetween val="between"/>
       </c:valAx>
@@ -50466,24 +50993,24 @@
           </c:val>
         </c:ser>
         <c:marker val="1"/>
-        <c:axId val="181714944"/>
-        <c:axId val="181716480"/>
+        <c:axId val="228851072"/>
+        <c:axId val="233387136"/>
       </c:lineChart>
       <c:catAx>
-        <c:axId val="181714944"/>
+        <c:axId val="228851072"/>
         <c:scaling>
           <c:orientation val="minMax"/>
         </c:scaling>
         <c:axPos val="b"/>
         <c:tickLblPos val="nextTo"/>
-        <c:crossAx val="181716480"/>
+        <c:crossAx val="233387136"/>
         <c:crosses val="autoZero"/>
         <c:auto val="1"/>
         <c:lblAlgn val="ctr"/>
         <c:lblOffset val="100"/>
       </c:catAx>
       <c:valAx>
-        <c:axId val="181716480"/>
+        <c:axId val="233387136"/>
         <c:scaling>
           <c:orientation val="minMax"/>
         </c:scaling>
@@ -50491,7 +51018,7 @@
         <c:majorGridlines/>
         <c:numFmt formatCode="Standard" sourceLinked="1"/>
         <c:tickLblPos val="nextTo"/>
-        <c:crossAx val="181714944"/>
+        <c:crossAx val="228851072"/>
         <c:crosses val="autoZero"/>
         <c:crossBetween val="between"/>
       </c:valAx>
@@ -51092,7 +51619,7 @@
 </file>
 
 <file path=customXml/itemProps1.xml><?xml version="1.0" encoding="utf-8"?>
-<ds:datastoreItem xmlns:ds="http://schemas.openxmlformats.org/officeDocument/2006/customXml" ds:itemID="{45BC7994-4B78-4F85-96E9-EAA73377133F}">
+<ds:datastoreItem xmlns:ds="http://schemas.openxmlformats.org/officeDocument/2006/customXml" ds:itemID="{BFF4D151-450D-421B-B465-BB399F322922}">
   <ds:schemaRefs>
     <ds:schemaRef ds:uri="http://schemas.openxmlformats.org/officeDocument/2006/bibliography"/>
   </ds:schemaRefs>

</xml_diff>